<commit_message>
Updated resume and picture
</commit_message>
<xml_diff>
--- a/public/resume.docx
+++ b/public/resume.docx
@@ -5,6 +5,7 @@
   <w:body>
     <w:p>
       <w:pPr>
+        <w:pageBreakBefore w:val="0"/>
         <w:pBdr>
           <w:top w:space="0" w:sz="0" w:val="nil"/>
           <w:left w:space="0" w:sz="0" w:val="nil"/>
@@ -56,6 +57,7 @@
     </w:p>
     <w:p>
       <w:pPr>
+        <w:pageBreakBefore w:val="0"/>
         <w:pBdr>
           <w:top w:space="0" w:sz="0" w:val="nil"/>
           <w:left w:space="0" w:sz="0" w:val="nil"/>
@@ -97,6 +99,7 @@
     </w:p>
     <w:p>
       <w:pPr>
+        <w:pageBreakBefore w:val="0"/>
         <w:pBdr>
           <w:top w:space="0" w:sz="0" w:val="nil"/>
           <w:left w:space="0" w:sz="0" w:val="nil"/>
@@ -141,6 +144,7 @@
     </w:p>
     <w:p>
       <w:pPr>
+        <w:pageBreakBefore w:val="0"/>
         <w:pBdr>
           <w:top w:space="0" w:sz="0" w:val="nil"/>
           <w:left w:space="0" w:sz="0" w:val="nil"/>
@@ -182,6 +186,7 @@
     </w:p>
     <w:p>
       <w:pPr>
+        <w:pageBreakBefore w:val="0"/>
         <w:pBdr>
           <w:top w:space="0" w:sz="0" w:val="nil"/>
           <w:left w:space="0" w:sz="0" w:val="nil"/>
@@ -238,6 +243,7 @@
     </w:p>
     <w:p>
       <w:pPr>
+        <w:pageBreakBefore w:val="0"/>
         <w:pBdr>
           <w:top w:space="0" w:sz="0" w:val="nil"/>
           <w:left w:space="0" w:sz="0" w:val="nil"/>
@@ -284,6 +290,7 @@
     </w:p>
     <w:p>
       <w:pPr>
+        <w:pageBreakBefore w:val="0"/>
         <w:pBdr>
           <w:top w:space="0" w:sz="0" w:val="nil"/>
           <w:left w:space="0" w:sz="0" w:val="nil"/>
@@ -325,6 +332,7 @@
     </w:p>
     <w:p>
       <w:pPr>
+        <w:pageBreakBefore w:val="0"/>
         <w:pBdr>
           <w:top w:space="0" w:sz="0" w:val="nil"/>
           <w:left w:space="0" w:sz="0" w:val="nil"/>
@@ -358,6 +366,7 @@
     </w:p>
     <w:p>
       <w:pPr>
+        <w:pageBreakBefore w:val="0"/>
         <w:pBdr>
           <w:top w:space="0" w:sz="0" w:val="nil"/>
           <w:left w:space="0" w:sz="0" w:val="nil"/>
@@ -382,6 +391,7 @@
     </w:p>
     <w:p>
       <w:pPr>
+        <w:pageBreakBefore w:val="0"/>
         <w:pBdr>
           <w:top w:space="0" w:sz="0" w:val="nil"/>
           <w:left w:space="0" w:sz="0" w:val="nil"/>
@@ -416,6 +426,7 @@
     </w:p>
     <w:p>
       <w:pPr>
+        <w:pageBreakBefore w:val="0"/>
         <w:pBdr>
           <w:top w:space="0" w:sz="0" w:val="nil"/>
           <w:left w:space="0" w:sz="0" w:val="nil"/>
@@ -437,6 +448,7 @@
     </w:p>
     <w:p>
       <w:pPr>
+        <w:pageBreakBefore w:val="0"/>
         <w:numPr>
           <w:ilvl w:val="0"/>
           <w:numId w:val="8"/>
@@ -472,11 +484,12 @@
           <w:szCs w:val="24"/>
           <w:rtl w:val="0"/>
         </w:rPr>
-        <w:t xml:space="preserve"> with 9+ years of experience involved in all phases of Software Development Life Cycle.</w:t>
-      </w:r>
-    </w:p>
-    <w:p>
-      <w:pPr>
+        <w:t xml:space="preserve"> with 10+ years of experience involved in all phases of Software Development Life Cycle.</w:t>
+      </w:r>
+    </w:p>
+    <w:p>
+      <w:pPr>
+        <w:pageBreakBefore w:val="0"/>
         <w:numPr>
           <w:ilvl w:val="0"/>
           <w:numId w:val="8"/>
@@ -525,6 +538,7 @@
     </w:p>
     <w:p>
       <w:pPr>
+        <w:pageBreakBefore w:val="0"/>
         <w:numPr>
           <w:ilvl w:val="0"/>
           <w:numId w:val="3"/>
@@ -692,6 +706,7 @@
     </w:p>
     <w:p>
       <w:pPr>
+        <w:pageBreakBefore w:val="0"/>
         <w:numPr>
           <w:ilvl w:val="0"/>
           <w:numId w:val="3"/>
@@ -783,6 +798,7 @@
     </w:p>
     <w:p>
       <w:pPr>
+        <w:pageBreakBefore w:val="0"/>
         <w:numPr>
           <w:ilvl w:val="0"/>
           <w:numId w:val="3"/>
@@ -915,6 +931,7 @@
     </w:p>
     <w:p>
       <w:pPr>
+        <w:pageBreakBefore w:val="0"/>
         <w:numPr>
           <w:ilvl w:val="0"/>
           <w:numId w:val="3"/>
@@ -1004,6 +1021,7 @@
     </w:p>
     <w:p>
       <w:pPr>
+        <w:pageBreakBefore w:val="0"/>
         <w:numPr>
           <w:ilvl w:val="0"/>
           <w:numId w:val="3"/>
@@ -1095,6 +1113,7 @@
     </w:p>
     <w:p>
       <w:pPr>
+        <w:pageBreakBefore w:val="0"/>
         <w:pBdr>
           <w:top w:space="0" w:sz="0" w:val="nil"/>
           <w:left w:space="0" w:sz="0" w:val="nil"/>
@@ -1116,6 +1135,7 @@
     </w:p>
     <w:p>
       <w:pPr>
+        <w:pageBreakBefore w:val="0"/>
         <w:pBdr>
           <w:top w:space="0" w:sz="0" w:val="nil"/>
           <w:left w:space="0" w:sz="0" w:val="nil"/>
@@ -1142,6 +1162,7 @@
     </w:p>
     <w:p>
       <w:pPr>
+        <w:pageBreakBefore w:val="0"/>
         <w:pBdr>
           <w:top w:space="0" w:sz="0" w:val="nil"/>
           <w:left w:space="0" w:sz="0" w:val="nil"/>
@@ -1189,6 +1210,10 @@
         </w:tblGridChange>
       </w:tblGrid>
       <w:tr>
+        <w:trPr>
+          <w:cantSplit w:val="0"/>
+          <w:tblHeader w:val="0"/>
+        </w:trPr>
         <w:tc>
           <w:tcPr>
             <w:shd w:fill="auto" w:val="clear"/>
@@ -1202,6 +1227,7 @@
           </w:tcPr>
           <w:p>
             <w:pPr>
+              <w:pageBreakBefore w:val="0"/>
               <w:rPr>
                 <w:sz w:val="24"/>
                 <w:szCs w:val="24"/>
@@ -1236,6 +1262,7 @@
           </w:tcPr>
           <w:p>
             <w:pPr>
+              <w:pageBreakBefore w:val="0"/>
               <w:rPr>
                 <w:sz w:val="24"/>
                 <w:szCs w:val="24"/>
@@ -1253,6 +1280,10 @@
         </w:tc>
       </w:tr>
       <w:tr>
+        <w:trPr>
+          <w:cantSplit w:val="0"/>
+          <w:tblHeader w:val="0"/>
+        </w:trPr>
         <w:tc>
           <w:tcPr>
             <w:shd w:fill="auto" w:val="clear"/>
@@ -1266,6 +1297,7 @@
           </w:tcPr>
           <w:p>
             <w:pPr>
+              <w:pageBreakBefore w:val="0"/>
               <w:rPr>
                 <w:sz w:val="24"/>
                 <w:szCs w:val="24"/>
@@ -1300,6 +1332,7 @@
           </w:tcPr>
           <w:p>
             <w:pPr>
+              <w:pageBreakBefore w:val="0"/>
               <w:rPr>
                 <w:sz w:val="24"/>
                 <w:szCs w:val="24"/>
@@ -1317,6 +1350,10 @@
         </w:tc>
       </w:tr>
       <w:tr>
+        <w:trPr>
+          <w:cantSplit w:val="0"/>
+          <w:tblHeader w:val="0"/>
+        </w:trPr>
         <w:tc>
           <w:tcPr>
             <w:shd w:fill="auto" w:val="clear"/>
@@ -1330,6 +1367,7 @@
           </w:tcPr>
           <w:p>
             <w:pPr>
+              <w:pageBreakBefore w:val="0"/>
               <w:rPr>
                 <w:sz w:val="24"/>
                 <w:szCs w:val="24"/>
@@ -1364,6 +1402,7 @@
           </w:tcPr>
           <w:p>
             <w:pPr>
+              <w:pageBreakBefore w:val="0"/>
               <w:rPr>
                 <w:sz w:val="24"/>
                 <w:szCs w:val="24"/>
@@ -1383,6 +1422,7 @@
     </w:tbl>
     <w:p>
       <w:pPr>
+        <w:pageBreakBefore w:val="0"/>
         <w:pBdr>
           <w:top w:space="0" w:sz="0" w:val="nil"/>
           <w:left w:space="0" w:sz="0" w:val="nil"/>
@@ -1405,6 +1445,7 @@
     <w:p>
       <w:pPr>
         <w:pStyle w:val="Heading3"/>
+        <w:pageBreakBefore w:val="0"/>
         <w:spacing w:before="100" w:lineRule="auto"/>
         <w:rPr/>
       </w:pPr>
@@ -1419,6 +1460,7 @@
     <w:p>
       <w:pPr>
         <w:pStyle w:val="Heading3"/>
+        <w:pageBreakBefore w:val="0"/>
         <w:spacing w:before="100" w:lineRule="auto"/>
         <w:rPr/>
       </w:pPr>
@@ -1432,6 +1474,7 @@
     </w:p>
     <w:p>
       <w:pPr>
+        <w:pageBreakBefore w:val="0"/>
         <w:rPr/>
       </w:pPr>
       <w:r>
@@ -1442,6 +1485,7 @@
     </w:p>
     <w:p>
       <w:pPr>
+        <w:pageBreakBefore w:val="0"/>
         <w:rPr/>
       </w:pPr>
       <w:r>
@@ -1452,6 +1496,7 @@
     </w:p>
     <w:p>
       <w:pPr>
+        <w:pageBreakBefore w:val="0"/>
         <w:rPr/>
       </w:pPr>
       <w:r>
@@ -1462,6 +1507,7 @@
     </w:p>
     <w:p>
       <w:pPr>
+        <w:pageBreakBefore w:val="0"/>
         <w:rPr/>
       </w:pPr>
       <w:r>
@@ -1472,6 +1518,7 @@
     </w:p>
     <w:p>
       <w:pPr>
+        <w:pageBreakBefore w:val="0"/>
         <w:rPr/>
       </w:pPr>
       <w:r>
@@ -1482,6 +1529,7 @@
     </w:p>
     <w:p>
       <w:pPr>
+        <w:pageBreakBefore w:val="0"/>
         <w:rPr/>
       </w:pPr>
       <w:r>
@@ -1492,6 +1540,7 @@
     </w:p>
     <w:p>
       <w:pPr>
+        <w:pageBreakBefore w:val="0"/>
         <w:rPr/>
       </w:pPr>
       <w:r>
@@ -1502,6 +1551,7 @@
     </w:p>
     <w:p>
       <w:pPr>
+        <w:pageBreakBefore w:val="0"/>
         <w:rPr/>
       </w:pPr>
       <w:r>
@@ -1512,6 +1562,7 @@
     </w:p>
     <w:p>
       <w:pPr>
+        <w:pageBreakBefore w:val="0"/>
         <w:rPr/>
       </w:pPr>
       <w:r>
@@ -1523,6 +1574,7 @@
     <w:p>
       <w:pPr>
         <w:pStyle w:val="Heading3"/>
+        <w:pageBreakBefore w:val="0"/>
         <w:spacing w:before="100" w:lineRule="auto"/>
         <w:rPr/>
       </w:pPr>
@@ -1537,6 +1589,7 @@
     <w:p>
       <w:pPr>
         <w:pStyle w:val="Heading3"/>
+        <w:pageBreakBefore w:val="0"/>
         <w:spacing w:before="100" w:lineRule="auto"/>
         <w:rPr>
           <w:vertAlign w:val="baseline"/>
@@ -1555,6 +1608,7 @@
     <w:p>
       <w:pPr>
         <w:pStyle w:val="Heading4"/>
+        <w:pageBreakBefore w:val="0"/>
         <w:rPr/>
       </w:pPr>
       <w:bookmarkStart w:colFirst="0" w:colLast="0" w:name="_nwe7xb4qnmcp" w:id="5"/>
@@ -1568,6 +1622,7 @@
     </w:p>
     <w:p>
       <w:pPr>
+        <w:pageBreakBefore w:val="0"/>
         <w:rPr>
           <w:sz w:val="24"/>
           <w:szCs w:val="24"/>
@@ -1584,6 +1639,7 @@
     </w:p>
     <w:p>
       <w:pPr>
+        <w:pageBreakBefore w:val="0"/>
         <w:tabs>
           <w:tab w:val="right" w:pos="10800"/>
         </w:tabs>
@@ -1601,13 +1657,14 @@
           <w:szCs w:val="24"/>
           <w:rtl w:val="0"/>
         </w:rPr>
-        <w:t xml:space="preserve">Mobile developer</w:t>
+        <w:t xml:space="preserve">Lead Mobile developer</w:t>
         <w:tab/>
         <w:t xml:space="preserve">January 8, 2021 – Present</w:t>
       </w:r>
     </w:p>
     <w:p>
       <w:pPr>
+        <w:pageBreakBefore w:val="0"/>
         <w:tabs>
           <w:tab w:val="right" w:pos="10800"/>
         </w:tabs>
@@ -1651,6 +1708,10 @@
         </w:tblGridChange>
       </w:tblGrid>
       <w:tr>
+        <w:trPr>
+          <w:cantSplit w:val="0"/>
+          <w:tblHeader w:val="0"/>
+        </w:trPr>
         <w:tc>
           <w:tcPr>
             <w:shd w:fill="auto" w:val="clear"/>
@@ -1664,6 +1725,7 @@
           </w:tcPr>
           <w:p>
             <w:pPr>
+              <w:pageBreakBefore w:val="0"/>
               <w:tabs>
                 <w:tab w:val="right" w:pos="10800"/>
               </w:tabs>
@@ -1696,6 +1758,7 @@
           </w:tcPr>
           <w:p>
             <w:pPr>
+              <w:pageBreakBefore w:val="0"/>
               <w:tabs>
                 <w:tab w:val="right" w:pos="10800"/>
               </w:tabs>
@@ -1711,12 +1774,16 @@
                 <w:szCs w:val="24"/>
                 <w:rtl w:val="0"/>
               </w:rPr>
-              <w:t xml:space="preserve">Shopping App</w:t>
+              <w:t xml:space="preserve">Shopping App &amp; Consultant App</w:t>
             </w:r>
           </w:p>
         </w:tc>
       </w:tr>
       <w:tr>
+        <w:trPr>
+          <w:cantSplit w:val="0"/>
+          <w:tblHeader w:val="0"/>
+        </w:trPr>
         <w:tc>
           <w:tcPr>
             <w:shd w:fill="auto" w:val="clear"/>
@@ -1730,6 +1797,7 @@
           </w:tcPr>
           <w:p>
             <w:pPr>
+              <w:pageBreakBefore w:val="0"/>
               <w:tabs>
                 <w:tab w:val="right" w:pos="10800"/>
               </w:tabs>
@@ -1762,6 +1830,7 @@
           </w:tcPr>
           <w:p>
             <w:pPr>
+              <w:pageBreakBefore w:val="0"/>
               <w:tabs>
                 <w:tab w:val="right" w:pos="10800"/>
               </w:tabs>
@@ -1777,7 +1846,7 @@
                 <w:szCs w:val="24"/>
                 <w:rtl w:val="0"/>
               </w:rPr>
-              <w:t xml:space="preserve">Ionic 4, Angular 11, Typescript, Sass, PHP symfony backend, Firebase, NGRX, RXJS, Internationalization, Capacitor, AWS, Android, iOS, Ionic Appflow, Cypress</w:t>
+              <w:t xml:space="preserve">Ionic 4, Angular 11, Typescript, Sass, PHP symfony backend, Firebase, NGRX, RXJS, Internationalization, Capacitor, AWS, Android, iOS, Ionic Appflow, Gitlab, Cypress</w:t>
             </w:r>
           </w:p>
         </w:tc>
@@ -1785,6 +1854,7 @@
     </w:tbl>
     <w:p>
       <w:pPr>
+        <w:pageBreakBefore w:val="0"/>
         <w:tabs>
           <w:tab w:val="right" w:pos="10800"/>
         </w:tabs>
@@ -1802,6 +1872,7 @@
     </w:p>
     <w:p>
       <w:pPr>
+        <w:pageBreakBefore w:val="0"/>
         <w:numPr>
           <w:ilvl w:val="0"/>
           <w:numId w:val="7"/>
@@ -1822,11 +1893,12 @@
           <w:szCs w:val="24"/>
           <w:rtl w:val="0"/>
         </w:rPr>
-        <w:t xml:space="preserve">In charge of the development of major features for the shopping app.</w:t>
-      </w:r>
-    </w:p>
-    <w:p>
-      <w:pPr>
+        <w:t xml:space="preserve">Develop, test, implement and maintain application software working with established processes and best practices.</w:t>
+      </w:r>
+    </w:p>
+    <w:p>
+      <w:pPr>
+        <w:pageBreakBefore w:val="0"/>
         <w:numPr>
           <w:ilvl w:val="0"/>
           <w:numId w:val="7"/>
@@ -1839,37 +1911,20 @@
         <w:rPr>
           <w:sz w:val="24"/>
           <w:szCs w:val="24"/>
-          <w:u w:val="none"/>
-        </w:rPr>
-      </w:pPr>
-      <w:r>
-        <w:rPr>
-          <w:sz w:val="24"/>
-          <w:szCs w:val="24"/>
-          <w:rtl w:val="0"/>
-        </w:rPr>
-        <w:t xml:space="preserve">In charge of the Australia/New Zealand app </w:t>
-      </w:r>
-      <w:r>
-        <w:rPr>
-          <w:b w:val="1"/>
-          <w:sz w:val="24"/>
-          <w:szCs w:val="24"/>
-          <w:rtl w:val="0"/>
-        </w:rPr>
-        <w:t xml:space="preserve">internationalization</w:t>
-      </w:r>
-      <w:r>
-        <w:rPr>
-          <w:sz w:val="24"/>
-          <w:szCs w:val="24"/>
-          <w:rtl w:val="0"/>
-        </w:rPr>
-        <w:t xml:space="preserve"> and release.</w:t>
-      </w:r>
-    </w:p>
-    <w:p>
-      <w:pPr>
+        </w:rPr>
+      </w:pPr>
+      <w:r>
+        <w:rPr>
+          <w:sz w:val="24"/>
+          <w:szCs w:val="24"/>
+          <w:rtl w:val="0"/>
+        </w:rPr>
+        <w:t xml:space="preserve">Provide guidance and assistance to development and operational team members.</w:t>
+      </w:r>
+    </w:p>
+    <w:p>
+      <w:pPr>
+        <w:pageBreakBefore w:val="0"/>
         <w:numPr>
           <w:ilvl w:val="0"/>
           <w:numId w:val="7"/>
@@ -1882,37 +1937,20 @@
         <w:rPr>
           <w:sz w:val="24"/>
           <w:szCs w:val="24"/>
-          <w:u w:val="none"/>
-        </w:rPr>
-      </w:pPr>
-      <w:r>
-        <w:rPr>
-          <w:sz w:val="24"/>
-          <w:szCs w:val="24"/>
-          <w:rtl w:val="0"/>
-        </w:rPr>
-        <w:t xml:space="preserve">Reverse-engineered the current </w:t>
-      </w:r>
-      <w:r>
-        <w:rPr>
-          <w:b w:val="1"/>
-          <w:sz w:val="24"/>
-          <w:szCs w:val="24"/>
-          <w:rtl w:val="0"/>
-        </w:rPr>
-        <w:t xml:space="preserve">CI/CD</w:t>
-      </w:r>
-      <w:r>
-        <w:rPr>
-          <w:sz w:val="24"/>
-          <w:szCs w:val="24"/>
-          <w:rtl w:val="0"/>
-        </w:rPr>
-        <w:t xml:space="preserve"> build process, documented and suggested best practices.</w:t>
-      </w:r>
-    </w:p>
-    <w:p>
-      <w:pPr>
+        </w:rPr>
+      </w:pPr>
+      <w:r>
+        <w:rPr>
+          <w:sz w:val="24"/>
+          <w:szCs w:val="24"/>
+          <w:rtl w:val="0"/>
+        </w:rPr>
+        <w:t xml:space="preserve">Be an active member of the Development team to contribute to team dynamics, ways of working and assisting with improvement opportunities</w:t>
+      </w:r>
+    </w:p>
+    <w:p>
+      <w:pPr>
+        <w:pageBreakBefore w:val="0"/>
         <w:numPr>
           <w:ilvl w:val="0"/>
           <w:numId w:val="7"/>
@@ -1925,37 +1963,20 @@
         <w:rPr>
           <w:sz w:val="24"/>
           <w:szCs w:val="24"/>
-          <w:u w:val="none"/>
-        </w:rPr>
-      </w:pPr>
-      <w:r>
-        <w:rPr>
-          <w:sz w:val="24"/>
-          <w:szCs w:val="24"/>
-          <w:rtl w:val="0"/>
-        </w:rPr>
-        <w:t xml:space="preserve">Reconfigured the </w:t>
-      </w:r>
-      <w:r>
-        <w:rPr>
-          <w:b w:val="1"/>
-          <w:sz w:val="24"/>
-          <w:szCs w:val="24"/>
-          <w:rtl w:val="0"/>
-        </w:rPr>
-        <w:t xml:space="preserve">Ionic Appflow</w:t>
-      </w:r>
-      <w:r>
-        <w:rPr>
-          <w:sz w:val="24"/>
-          <w:szCs w:val="24"/>
-          <w:rtl w:val="0"/>
-        </w:rPr>
-        <w:t xml:space="preserve"> build process implementation using best practices.</w:t>
-      </w:r>
-    </w:p>
-    <w:p>
-      <w:pPr>
+        </w:rPr>
+      </w:pPr>
+      <w:r>
+        <w:rPr>
+          <w:sz w:val="24"/>
+          <w:szCs w:val="24"/>
+          <w:rtl w:val="0"/>
+        </w:rPr>
+        <w:t xml:space="preserve">Work closely with business partners, project managers and team members to clearly define scope of work and provide accurate schedule estimates</w:t>
+      </w:r>
+    </w:p>
+    <w:p>
+      <w:pPr>
+        <w:pageBreakBefore w:val="0"/>
         <w:numPr>
           <w:ilvl w:val="0"/>
           <w:numId w:val="7"/>
@@ -1968,20 +1989,20 @@
         <w:rPr>
           <w:sz w:val="24"/>
           <w:szCs w:val="24"/>
-          <w:u w:val="none"/>
-        </w:rPr>
-      </w:pPr>
-      <w:r>
-        <w:rPr>
-          <w:sz w:val="24"/>
-          <w:szCs w:val="24"/>
-          <w:rtl w:val="0"/>
-        </w:rPr>
-        <w:t xml:space="preserve">Migrated the Monorepo applications to single repository applications.</w:t>
-      </w:r>
-    </w:p>
-    <w:p>
-      <w:pPr>
+        </w:rPr>
+      </w:pPr>
+      <w:r>
+        <w:rPr>
+          <w:sz w:val="24"/>
+          <w:szCs w:val="24"/>
+          <w:rtl w:val="0"/>
+        </w:rPr>
+        <w:t xml:space="preserve">Establish methods for code development within dev, test, prod environments for consistent methodology across releases using Gitlab and Appflow for CI/CD build process.</w:t>
+      </w:r>
+    </w:p>
+    <w:p>
+      <w:pPr>
+        <w:pageBreakBefore w:val="0"/>
         <w:numPr>
           <w:ilvl w:val="0"/>
           <w:numId w:val="7"/>
@@ -1994,37 +2015,20 @@
         <w:rPr>
           <w:sz w:val="24"/>
           <w:szCs w:val="24"/>
-          <w:u w:val="none"/>
-        </w:rPr>
-      </w:pPr>
-      <w:r>
-        <w:rPr>
-          <w:sz w:val="24"/>
-          <w:szCs w:val="24"/>
-          <w:rtl w:val="0"/>
-        </w:rPr>
-        <w:t xml:space="preserve">Migrated Cordova plugins to </w:t>
-      </w:r>
-      <w:r>
-        <w:rPr>
-          <w:b w:val="1"/>
-          <w:sz w:val="24"/>
-          <w:szCs w:val="24"/>
-          <w:rtl w:val="0"/>
-        </w:rPr>
-        <w:t xml:space="preserve">Capacitor</w:t>
-      </w:r>
-      <w:r>
-        <w:rPr>
-          <w:sz w:val="24"/>
-          <w:szCs w:val="24"/>
-          <w:rtl w:val="0"/>
-        </w:rPr>
-        <w:t xml:space="preserve"> plugins.</w:t>
-      </w:r>
-    </w:p>
-    <w:p>
-      <w:pPr>
+        </w:rPr>
+      </w:pPr>
+      <w:r>
+        <w:rPr>
+          <w:sz w:val="24"/>
+          <w:szCs w:val="24"/>
+          <w:rtl w:val="0"/>
+        </w:rPr>
+        <w:t xml:space="preserve">Manage activities of team members using AGILE methodology</w:t>
+      </w:r>
+    </w:p>
+    <w:p>
+      <w:pPr>
+        <w:pageBreakBefore w:val="0"/>
         <w:numPr>
           <w:ilvl w:val="0"/>
           <w:numId w:val="7"/>
@@ -2037,20 +2041,20 @@
         <w:rPr>
           <w:sz w:val="24"/>
           <w:szCs w:val="24"/>
-          <w:u w:val="none"/>
-        </w:rPr>
-      </w:pPr>
-      <w:r>
-        <w:rPr>
-          <w:sz w:val="24"/>
-          <w:szCs w:val="24"/>
-          <w:rtl w:val="0"/>
-        </w:rPr>
-        <w:t xml:space="preserve">Set up Cypress automation testing suite for QA</w:t>
-      </w:r>
-    </w:p>
-    <w:p>
-      <w:pPr>
+        </w:rPr>
+      </w:pPr>
+      <w:r>
+        <w:rPr>
+          <w:sz w:val="24"/>
+          <w:szCs w:val="24"/>
+          <w:rtl w:val="0"/>
+        </w:rPr>
+        <w:t xml:space="preserve">In charge of the Australia/New Zealand app internationalization and release.</w:t>
+      </w:r>
+    </w:p>
+    <w:p>
+      <w:pPr>
+        <w:pageBreakBefore w:val="0"/>
         <w:numPr>
           <w:ilvl w:val="0"/>
           <w:numId w:val="7"/>
@@ -2071,28 +2075,12 @@
           <w:szCs w:val="24"/>
           <w:rtl w:val="0"/>
         </w:rPr>
-        <w:t xml:space="preserve">Project based on </w:t>
-      </w:r>
-      <w:r>
-        <w:rPr>
-          <w:b w:val="1"/>
-          <w:sz w:val="24"/>
-          <w:szCs w:val="24"/>
-          <w:rtl w:val="0"/>
-        </w:rPr>
-        <w:t xml:space="preserve">Ionic</w:t>
-      </w:r>
-      <w:r>
-        <w:rPr>
-          <w:sz w:val="24"/>
-          <w:szCs w:val="24"/>
-          <w:rtl w:val="0"/>
-        </w:rPr>
-        <w:t xml:space="preserve"> Framework 4.</w:t>
-      </w:r>
-    </w:p>
-    <w:p>
-      <w:pPr>
+        <w:t xml:space="preserve">Project based on Ionic Framework 4.</w:t>
+      </w:r>
+    </w:p>
+    <w:p>
+      <w:pPr>
+        <w:pageBreakBefore w:val="0"/>
         <w:numPr>
           <w:ilvl w:val="0"/>
           <w:numId w:val="7"/>
@@ -2105,165 +2093,86 @@
         <w:rPr>
           <w:sz w:val="24"/>
           <w:szCs w:val="24"/>
-          <w:u w:val="none"/>
-        </w:rPr>
-      </w:pPr>
-      <w:r>
-        <w:rPr>
-          <w:sz w:val="24"/>
-          <w:szCs w:val="24"/>
-          <w:rtl w:val="0"/>
-        </w:rPr>
-        <w:t xml:space="preserve">Created </w:t>
-      </w:r>
-      <w:r>
-        <w:rPr>
-          <w:b w:val="1"/>
-          <w:sz w:val="24"/>
-          <w:szCs w:val="24"/>
-          <w:rtl w:val="0"/>
-        </w:rPr>
-        <w:t xml:space="preserve">AWS Lambda</w:t>
-      </w:r>
-      <w:r>
-        <w:rPr>
-          <w:sz w:val="24"/>
-          <w:szCs w:val="24"/>
-          <w:rtl w:val="0"/>
-        </w:rPr>
-        <w:t xml:space="preserve"> functions for data management.</w:t>
-      </w:r>
-    </w:p>
-    <w:p>
-      <w:pPr>
-        <w:numPr>
-          <w:ilvl w:val="0"/>
-          <w:numId w:val="7"/>
-        </w:numPr>
+        </w:rPr>
+      </w:pPr>
+      <w:r>
+        <w:rPr>
+          <w:sz w:val="24"/>
+          <w:szCs w:val="24"/>
+          <w:rtl w:val="0"/>
+        </w:rPr>
+        <w:t xml:space="preserve">Created AWS Lambda functions for data management.</w:t>
+      </w:r>
+    </w:p>
+    <w:p>
+      <w:pPr>
+        <w:pageBreakBefore w:val="0"/>
         <w:tabs>
           <w:tab w:val="right" w:pos="10800"/>
         </w:tabs>
         <w:spacing w:before="0" w:lineRule="auto"/>
-        <w:ind w:left="720" w:hanging="360"/>
-        <w:rPr>
-          <w:sz w:val="24"/>
-          <w:szCs w:val="24"/>
-        </w:rPr>
-      </w:pPr>
-      <w:r>
-        <w:rPr>
-          <w:sz w:val="24"/>
-          <w:szCs w:val="24"/>
-          <w:rtl w:val="0"/>
-        </w:rPr>
-        <w:t xml:space="preserve">Develop using </w:t>
-      </w:r>
-      <w:r>
-        <w:rPr>
-          <w:b w:val="1"/>
-          <w:sz w:val="24"/>
-          <w:szCs w:val="24"/>
-          <w:rtl w:val="0"/>
-        </w:rPr>
-        <w:t xml:space="preserve">best practices</w:t>
-      </w:r>
-      <w:r>
-        <w:rPr>
-          <w:sz w:val="24"/>
-          <w:szCs w:val="24"/>
-          <w:rtl w:val="0"/>
-        </w:rPr>
-        <w:t xml:space="preserve">.</w:t>
-      </w:r>
-    </w:p>
-    <w:p>
-      <w:pPr>
-        <w:numPr>
-          <w:ilvl w:val="0"/>
-          <w:numId w:val="7"/>
-        </w:numPr>
+        <w:ind w:left="720" w:firstLine="0"/>
+        <w:rPr>
+          <w:sz w:val="24"/>
+          <w:szCs w:val="24"/>
+        </w:rPr>
+      </w:pPr>
+      <w:r>
+        <w:rPr>
+          <w:rtl w:val="0"/>
+        </w:rPr>
+      </w:r>
+    </w:p>
+    <w:p>
+      <w:pPr>
+        <w:pageBreakBefore w:val="0"/>
+        <w:rPr/>
+      </w:pPr>
+      <w:r>
+        <w:rPr>
+          <w:rtl w:val="0"/>
+        </w:rPr>
+      </w:r>
+    </w:p>
+    <w:p>
+      <w:pPr>
+        <w:pStyle w:val="Heading4"/>
+        <w:pageBreakBefore w:val="0"/>
+        <w:rPr/>
+      </w:pPr>
+      <w:bookmarkStart w:colFirst="0" w:colLast="0" w:name="_k8zf1rxnkqje" w:id="6"/>
+      <w:bookmarkEnd w:id="6"/>
+      <w:r>
+        <w:rPr>
+          <w:rtl w:val="0"/>
+        </w:rPr>
+        <w:t xml:space="preserve">Toyota Motors North America</w:t>
+      </w:r>
+    </w:p>
+    <w:p>
+      <w:pPr>
+        <w:pageBreakBefore w:val="0"/>
+        <w:rPr>
+          <w:sz w:val="24"/>
+          <w:szCs w:val="24"/>
+        </w:rPr>
+      </w:pPr>
+      <w:r>
+        <w:rPr>
+          <w:sz w:val="24"/>
+          <w:szCs w:val="24"/>
+          <w:rtl w:val="0"/>
+        </w:rPr>
+        <w:t xml:space="preserve">Cognizant, Plano, TX.</w:t>
+      </w:r>
+    </w:p>
+    <w:p>
+      <w:pPr>
+        <w:pageBreakBefore w:val="0"/>
         <w:tabs>
           <w:tab w:val="right" w:pos="10800"/>
         </w:tabs>
         <w:spacing w:before="0" w:lineRule="auto"/>
-        <w:ind w:left="720" w:hanging="360"/>
-        <w:rPr>
-          <w:sz w:val="24"/>
-          <w:szCs w:val="24"/>
-        </w:rPr>
-      </w:pPr>
-      <w:r>
-        <w:rPr>
-          <w:sz w:val="24"/>
-          <w:szCs w:val="24"/>
-          <w:rtl w:val="0"/>
-        </w:rPr>
-        <w:t xml:space="preserve">Develop using </w:t>
-      </w:r>
-      <w:r>
-        <w:rPr>
-          <w:b w:val="1"/>
-          <w:sz w:val="24"/>
-          <w:szCs w:val="24"/>
-          <w:rtl w:val="0"/>
-        </w:rPr>
-        <w:t xml:space="preserve">Kanban</w:t>
-      </w:r>
-      <w:r>
-        <w:rPr>
-          <w:sz w:val="24"/>
-          <w:szCs w:val="24"/>
-          <w:rtl w:val="0"/>
-        </w:rPr>
-        <w:t xml:space="preserve"> methodology</w:t>
-      </w:r>
-    </w:p>
-    <w:p>
-      <w:pPr>
-        <w:rPr/>
-      </w:pPr>
-      <w:r>
-        <w:rPr>
-          <w:rtl w:val="0"/>
-        </w:rPr>
-      </w:r>
-    </w:p>
-    <w:p>
-      <w:pPr>
-        <w:pStyle w:val="Heading4"/>
-        <w:rPr/>
-      </w:pPr>
-      <w:bookmarkStart w:colFirst="0" w:colLast="0" w:name="_k8zf1rxnkqje" w:id="6"/>
-      <w:bookmarkEnd w:id="6"/>
-      <w:r>
-        <w:rPr>
-          <w:rtl w:val="0"/>
-        </w:rPr>
-        <w:t xml:space="preserve">Toyota Motors North America</w:t>
-      </w:r>
-    </w:p>
-    <w:p>
-      <w:pPr>
-        <w:rPr>
-          <w:sz w:val="24"/>
-          <w:szCs w:val="24"/>
-        </w:rPr>
-      </w:pPr>
-      <w:r>
-        <w:rPr>
-          <w:sz w:val="24"/>
-          <w:szCs w:val="24"/>
-          <w:rtl w:val="0"/>
-        </w:rPr>
-        <w:t xml:space="preserve">Cognizant, Plano, TX.</w:t>
-      </w:r>
-    </w:p>
-    <w:p>
-      <w:pPr>
-        <w:tabs>
-          <w:tab w:val="right" w:pos="10800"/>
-        </w:tabs>
-        <w:spacing w:before="0" w:lineRule="auto"/>
         <w:rPr>
           <w:i w:val="1"/>
           <w:sz w:val="24"/>
@@ -2284,6 +2193,7 @@
     </w:p>
     <w:p>
       <w:pPr>
+        <w:pageBreakBefore w:val="0"/>
         <w:tabs>
           <w:tab w:val="right" w:pos="10800"/>
         </w:tabs>
@@ -2327,6 +2237,10 @@
         </w:tblGridChange>
       </w:tblGrid>
       <w:tr>
+        <w:trPr>
+          <w:cantSplit w:val="0"/>
+          <w:tblHeader w:val="0"/>
+        </w:trPr>
         <w:tc>
           <w:tcPr>
             <w:shd w:fill="auto" w:val="clear"/>
@@ -2340,6 +2254,7 @@
           </w:tcPr>
           <w:p>
             <w:pPr>
+              <w:pageBreakBefore w:val="0"/>
               <w:tabs>
                 <w:tab w:val="right" w:pos="10800"/>
               </w:tabs>
@@ -2372,6 +2287,7 @@
           </w:tcPr>
           <w:p>
             <w:pPr>
+              <w:pageBreakBefore w:val="0"/>
               <w:tabs>
                 <w:tab w:val="right" w:pos="10800"/>
               </w:tabs>
@@ -2393,6 +2309,10 @@
         </w:tc>
       </w:tr>
       <w:tr>
+        <w:trPr>
+          <w:cantSplit w:val="0"/>
+          <w:tblHeader w:val="0"/>
+        </w:trPr>
         <w:tc>
           <w:tcPr>
             <w:shd w:fill="auto" w:val="clear"/>
@@ -2406,6 +2326,7 @@
           </w:tcPr>
           <w:p>
             <w:pPr>
+              <w:pageBreakBefore w:val="0"/>
               <w:tabs>
                 <w:tab w:val="right" w:pos="10800"/>
               </w:tabs>
@@ -2438,6 +2359,7 @@
           </w:tcPr>
           <w:p>
             <w:pPr>
+              <w:pageBreakBefore w:val="0"/>
               <w:tabs>
                 <w:tab w:val="right" w:pos="10800"/>
               </w:tabs>
@@ -2461,6 +2383,7 @@
     </w:tbl>
     <w:p>
       <w:pPr>
+        <w:pageBreakBefore w:val="0"/>
         <w:tabs>
           <w:tab w:val="right" w:pos="10800"/>
         </w:tabs>
@@ -2478,6 +2401,7 @@
     </w:p>
     <w:p>
       <w:pPr>
+        <w:pageBreakBefore w:val="0"/>
         <w:numPr>
           <w:ilvl w:val="0"/>
           <w:numId w:val="7"/>
@@ -2555,6 +2479,7 @@
     </w:p>
     <w:p>
       <w:pPr>
+        <w:pageBreakBefore w:val="0"/>
         <w:numPr>
           <w:ilvl w:val="0"/>
           <w:numId w:val="7"/>
@@ -2581,6 +2506,7 @@
     </w:p>
     <w:p>
       <w:pPr>
+        <w:pageBreakBefore w:val="0"/>
         <w:numPr>
           <w:ilvl w:val="0"/>
           <w:numId w:val="7"/>
@@ -2624,6 +2550,7 @@
     </w:p>
     <w:p>
       <w:pPr>
+        <w:pageBreakBefore w:val="0"/>
         <w:numPr>
           <w:ilvl w:val="0"/>
           <w:numId w:val="7"/>
@@ -2667,6 +2594,7 @@
     </w:p>
     <w:p>
       <w:pPr>
+        <w:pageBreakBefore w:val="0"/>
         <w:tabs>
           <w:tab w:val="right" w:pos="10800"/>
         </w:tabs>
@@ -2684,6 +2612,7 @@
     </w:p>
     <w:p>
       <w:pPr>
+        <w:pageBreakBefore w:val="0"/>
         <w:tabs>
           <w:tab w:val="right" w:pos="10800"/>
         </w:tabs>
@@ -2701,6 +2630,7 @@
     </w:p>
     <w:p>
       <w:pPr>
+        <w:pageBreakBefore w:val="0"/>
         <w:tabs>
           <w:tab w:val="right" w:pos="10800"/>
         </w:tabs>
@@ -2718,6 +2648,7 @@
     </w:p>
     <w:p>
       <w:pPr>
+        <w:pageBreakBefore w:val="0"/>
         <w:tabs>
           <w:tab w:val="right" w:pos="10800"/>
         </w:tabs>
@@ -2735,6 +2666,7 @@
     </w:p>
     <w:p>
       <w:pPr>
+        <w:pageBreakBefore w:val="0"/>
         <w:tabs>
           <w:tab w:val="right" w:pos="10800"/>
         </w:tabs>
@@ -2752,6 +2684,7 @@
     </w:p>
     <w:p>
       <w:pPr>
+        <w:pageBreakBefore w:val="0"/>
         <w:tabs>
           <w:tab w:val="right" w:pos="10800"/>
         </w:tabs>
@@ -2769,6 +2702,7 @@
     </w:p>
     <w:p>
       <w:pPr>
+        <w:pageBreakBefore w:val="0"/>
         <w:tabs>
           <w:tab w:val="right" w:pos="10800"/>
         </w:tabs>
@@ -2786,6 +2720,7 @@
     </w:p>
     <w:p>
       <w:pPr>
+        <w:pageBreakBefore w:val="0"/>
         <w:tabs>
           <w:tab w:val="right" w:pos="10800"/>
         </w:tabs>
@@ -2803,6 +2738,7 @@
     </w:p>
     <w:p>
       <w:pPr>
+        <w:pageBreakBefore w:val="0"/>
         <w:tabs>
           <w:tab w:val="right" w:pos="10800"/>
         </w:tabs>
@@ -2821,6 +2757,7 @@
     </w:p>
     <w:p>
       <w:pPr>
+        <w:pageBreakBefore w:val="0"/>
         <w:tabs>
           <w:tab w:val="right" w:pos="10800"/>
         </w:tabs>
@@ -2839,6 +2776,7 @@
     </w:p>
     <w:p>
       <w:pPr>
+        <w:pageBreakBefore w:val="0"/>
         <w:tabs>
           <w:tab w:val="right" w:pos="10800"/>
         </w:tabs>
@@ -2883,6 +2821,10 @@
         </w:tblGridChange>
       </w:tblGrid>
       <w:tr>
+        <w:trPr>
+          <w:cantSplit w:val="0"/>
+          <w:tblHeader w:val="0"/>
+        </w:trPr>
         <w:tc>
           <w:tcPr>
             <w:shd w:fill="auto" w:val="clear"/>
@@ -2896,6 +2838,7 @@
           </w:tcPr>
           <w:p>
             <w:pPr>
+              <w:pageBreakBefore w:val="0"/>
               <w:tabs>
                 <w:tab w:val="right" w:pos="10800"/>
               </w:tabs>
@@ -2928,6 +2871,7 @@
           </w:tcPr>
           <w:p>
             <w:pPr>
+              <w:pageBreakBefore w:val="0"/>
               <w:tabs>
                 <w:tab w:val="right" w:pos="10800"/>
               </w:tabs>
@@ -2950,7 +2894,9 @@
       </w:tr>
       <w:tr>
         <w:trPr>
+          <w:cantSplit w:val="0"/>
           <w:trHeight w:val="780" w:hRule="atLeast"/>
+          <w:tblHeader w:val="0"/>
         </w:trPr>
         <w:tc>
           <w:tcPr>
@@ -2965,6 +2911,7 @@
           </w:tcPr>
           <w:p>
             <w:pPr>
+              <w:pageBreakBefore w:val="0"/>
               <w:widowControl w:val="0"/>
               <w:spacing w:before="0" w:lineRule="auto"/>
               <w:rPr>
@@ -2995,6 +2942,7 @@
           </w:tcPr>
           <w:p>
             <w:pPr>
+              <w:pageBreakBefore w:val="0"/>
               <w:tabs>
                 <w:tab w:val="right" w:pos="10800"/>
               </w:tabs>
@@ -3018,6 +2966,7 @@
     </w:tbl>
     <w:p>
       <w:pPr>
+        <w:pageBreakBefore w:val="0"/>
         <w:tabs>
           <w:tab w:val="right" w:pos="10800"/>
         </w:tabs>
@@ -3036,6 +2985,7 @@
     </w:p>
     <w:p>
       <w:pPr>
+        <w:pageBreakBefore w:val="0"/>
         <w:numPr>
           <w:ilvl w:val="0"/>
           <w:numId w:val="2"/>
@@ -3061,6 +3011,7 @@
     </w:p>
     <w:p>
       <w:pPr>
+        <w:pageBreakBefore w:val="0"/>
         <w:numPr>
           <w:ilvl w:val="0"/>
           <w:numId w:val="2"/>
@@ -3086,6 +3037,7 @@
     </w:p>
     <w:p>
       <w:pPr>
+        <w:pageBreakBefore w:val="0"/>
         <w:numPr>
           <w:ilvl w:val="0"/>
           <w:numId w:val="2"/>
@@ -3128,6 +3080,7 @@
     </w:p>
     <w:p>
       <w:pPr>
+        <w:pageBreakBefore w:val="0"/>
         <w:numPr>
           <w:ilvl w:val="0"/>
           <w:numId w:val="2"/>
@@ -3197,6 +3150,7 @@
     </w:p>
     <w:p>
       <w:pPr>
+        <w:pageBreakBefore w:val="0"/>
         <w:numPr>
           <w:ilvl w:val="0"/>
           <w:numId w:val="2"/>
@@ -3265,6 +3219,7 @@
     </w:p>
     <w:p>
       <w:pPr>
+        <w:pageBreakBefore w:val="0"/>
         <w:numPr>
           <w:ilvl w:val="0"/>
           <w:numId w:val="2"/>
@@ -3299,6 +3254,7 @@
     </w:p>
     <w:p>
       <w:pPr>
+        <w:pageBreakBefore w:val="0"/>
         <w:tabs>
           <w:tab w:val="right" w:pos="10800"/>
         </w:tabs>
@@ -3317,6 +3273,7 @@
     <w:p>
       <w:pPr>
         <w:pStyle w:val="Heading4"/>
+        <w:pageBreakBefore w:val="0"/>
         <w:tabs>
           <w:tab w:val="right" w:pos="10800"/>
         </w:tabs>
@@ -3334,6 +3291,7 @@
     </w:p>
     <w:p>
       <w:pPr>
+        <w:pageBreakBefore w:val="0"/>
         <w:pBdr>
           <w:top w:space="0" w:sz="0" w:val="nil"/>
           <w:left w:space="0" w:sz="0" w:val="nil"/>
@@ -3359,6 +3317,7 @@
     </w:p>
     <w:p>
       <w:pPr>
+        <w:pageBreakBefore w:val="0"/>
         <w:tabs>
           <w:tab w:val="right" w:pos="10800"/>
         </w:tabs>
@@ -3387,6 +3346,7 @@
     </w:p>
     <w:p>
       <w:pPr>
+        <w:pageBreakBefore w:val="0"/>
         <w:tabs>
           <w:tab w:val="right" w:pos="10800"/>
         </w:tabs>
@@ -3430,6 +3390,10 @@
         </w:tblGridChange>
       </w:tblGrid>
       <w:tr>
+        <w:trPr>
+          <w:cantSplit w:val="0"/>
+          <w:tblHeader w:val="0"/>
+        </w:trPr>
         <w:tc>
           <w:tcPr>
             <w:shd w:fill="auto" w:val="clear"/>
@@ -3443,6 +3407,7 @@
           </w:tcPr>
           <w:p>
             <w:pPr>
+              <w:pageBreakBefore w:val="0"/>
               <w:tabs>
                 <w:tab w:val="right" w:pos="10800"/>
               </w:tabs>
@@ -3475,6 +3440,7 @@
           </w:tcPr>
           <w:p>
             <w:pPr>
+              <w:pageBreakBefore w:val="0"/>
               <w:tabs>
                 <w:tab w:val="right" w:pos="10800"/>
               </w:tabs>
@@ -3496,6 +3462,10 @@
         </w:tc>
       </w:tr>
       <w:tr>
+        <w:trPr>
+          <w:cantSplit w:val="0"/>
+          <w:tblHeader w:val="0"/>
+        </w:trPr>
         <w:tc>
           <w:tcPr>
             <w:shd w:fill="auto" w:val="clear"/>
@@ -3509,6 +3479,7 @@
           </w:tcPr>
           <w:p>
             <w:pPr>
+              <w:pageBreakBefore w:val="0"/>
               <w:widowControl w:val="0"/>
               <w:spacing w:before="0" w:lineRule="auto"/>
               <w:rPr>
@@ -3539,6 +3510,7 @@
           </w:tcPr>
           <w:p>
             <w:pPr>
+              <w:pageBreakBefore w:val="0"/>
               <w:tabs>
                 <w:tab w:val="right" w:pos="10800"/>
               </w:tabs>
@@ -3562,6 +3534,7 @@
     </w:tbl>
     <w:p>
       <w:pPr>
+        <w:pageBreakBefore w:val="0"/>
         <w:tabs>
           <w:tab w:val="right" w:pos="10800"/>
         </w:tabs>
@@ -3579,6 +3552,7 @@
     </w:p>
     <w:p>
       <w:pPr>
+        <w:pageBreakBefore w:val="0"/>
         <w:numPr>
           <w:ilvl w:val="0"/>
           <w:numId w:val="4"/>
@@ -3639,6 +3613,7 @@
     </w:p>
     <w:p>
       <w:pPr>
+        <w:pageBreakBefore w:val="0"/>
         <w:numPr>
           <w:ilvl w:val="0"/>
           <w:numId w:val="4"/>
@@ -3665,6 +3640,7 @@
     </w:p>
     <w:p>
       <w:pPr>
+        <w:pageBreakBefore w:val="0"/>
         <w:numPr>
           <w:ilvl w:val="0"/>
           <w:numId w:val="4"/>
@@ -3708,6 +3684,7 @@
     </w:p>
     <w:p>
       <w:pPr>
+        <w:pageBreakBefore w:val="0"/>
         <w:numPr>
           <w:ilvl w:val="0"/>
           <w:numId w:val="4"/>
@@ -3751,6 +3728,7 @@
     </w:p>
     <w:p>
       <w:pPr>
+        <w:pageBreakBefore w:val="0"/>
         <w:numPr>
           <w:ilvl w:val="0"/>
           <w:numId w:val="4"/>
@@ -3828,6 +3806,7 @@
     </w:p>
     <w:p>
       <w:pPr>
+        <w:pageBreakBefore w:val="0"/>
         <w:numPr>
           <w:ilvl w:val="0"/>
           <w:numId w:val="4"/>
@@ -3871,6 +3850,7 @@
     </w:p>
     <w:p>
       <w:pPr>
+        <w:pageBreakBefore w:val="0"/>
         <w:numPr>
           <w:ilvl w:val="0"/>
           <w:numId w:val="4"/>
@@ -3931,6 +3911,7 @@
     </w:p>
     <w:p>
       <w:pPr>
+        <w:pageBreakBefore w:val="0"/>
         <w:numPr>
           <w:ilvl w:val="0"/>
           <w:numId w:val="4"/>
@@ -3983,6 +3964,7 @@
     </w:p>
     <w:p>
       <w:pPr>
+        <w:pageBreakBefore w:val="0"/>
         <w:numPr>
           <w:ilvl w:val="0"/>
           <w:numId w:val="4"/>
@@ -4026,6 +4008,7 @@
     </w:p>
     <w:p>
       <w:pPr>
+        <w:pageBreakBefore w:val="0"/>
         <w:pBdr>
           <w:top w:space="0" w:sz="0" w:val="nil"/>
           <w:left w:space="0" w:sz="0" w:val="nil"/>
@@ -4050,6 +4033,7 @@
     <w:p>
       <w:pPr>
         <w:pStyle w:val="Heading4"/>
+        <w:pageBreakBefore w:val="0"/>
         <w:tabs>
           <w:tab w:val="right" w:pos="10800"/>
         </w:tabs>
@@ -4067,6 +4051,7 @@
     </w:p>
     <w:p>
       <w:pPr>
+        <w:pageBreakBefore w:val="0"/>
         <w:pBdr>
           <w:top w:space="0" w:sz="0" w:val="nil"/>
           <w:left w:space="0" w:sz="0" w:val="nil"/>
@@ -4106,6 +4091,7 @@
     </w:p>
     <w:p>
       <w:pPr>
+        <w:pageBreakBefore w:val="0"/>
         <w:tabs>
           <w:tab w:val="right" w:pos="10800"/>
         </w:tabs>
@@ -4134,6 +4120,7 @@
     </w:p>
     <w:p>
       <w:pPr>
+        <w:pageBreakBefore w:val="0"/>
         <w:tabs>
           <w:tab w:val="right" w:pos="10800"/>
         </w:tabs>
@@ -4177,6 +4164,10 @@
         </w:tblGridChange>
       </w:tblGrid>
       <w:tr>
+        <w:trPr>
+          <w:cantSplit w:val="0"/>
+          <w:tblHeader w:val="0"/>
+        </w:trPr>
         <w:tc>
           <w:tcPr>
             <w:shd w:fill="auto" w:val="clear"/>
@@ -4190,6 +4181,7 @@
           </w:tcPr>
           <w:p>
             <w:pPr>
+              <w:pageBreakBefore w:val="0"/>
               <w:tabs>
                 <w:tab w:val="right" w:pos="10800"/>
               </w:tabs>
@@ -4222,6 +4214,7 @@
           </w:tcPr>
           <w:p>
             <w:pPr>
+              <w:pageBreakBefore w:val="0"/>
               <w:tabs>
                 <w:tab w:val="right" w:pos="10800"/>
               </w:tabs>
@@ -4243,6 +4236,10 @@
         </w:tc>
       </w:tr>
       <w:tr>
+        <w:trPr>
+          <w:cantSplit w:val="0"/>
+          <w:tblHeader w:val="0"/>
+        </w:trPr>
         <w:tc>
           <w:tcPr>
             <w:shd w:fill="auto" w:val="clear"/>
@@ -4258,6 +4255,7 @@
             <w:pPr>
               <w:keepNext w:val="0"/>
               <w:keepLines w:val="0"/>
+              <w:pageBreakBefore w:val="0"/>
               <w:widowControl w:val="0"/>
               <w:pBdr>
                 <w:top w:space="0" w:sz="0" w:val="nil"/>
@@ -4300,6 +4298,7 @@
             <w:pPr>
               <w:keepNext w:val="0"/>
               <w:keepLines w:val="0"/>
+              <w:pageBreakBefore w:val="0"/>
               <w:widowControl w:val="0"/>
               <w:pBdr>
                 <w:top w:space="0" w:sz="0" w:val="nil"/>
@@ -4331,6 +4330,7 @@
     </w:tbl>
     <w:p>
       <w:pPr>
+        <w:pageBreakBefore w:val="0"/>
         <w:tabs>
           <w:tab w:val="right" w:pos="10800"/>
         </w:tabs>
@@ -4348,6 +4348,7 @@
     </w:p>
     <w:p>
       <w:pPr>
+        <w:pageBreakBefore w:val="0"/>
         <w:numPr>
           <w:ilvl w:val="0"/>
           <w:numId w:val="5"/>
@@ -4430,6 +4431,7 @@
     </w:p>
     <w:p>
       <w:pPr>
+        <w:pageBreakBefore w:val="0"/>
         <w:numPr>
           <w:ilvl w:val="0"/>
           <w:numId w:val="5"/>
@@ -4472,6 +4474,7 @@
     </w:p>
     <w:p>
       <w:pPr>
+        <w:pageBreakBefore w:val="0"/>
         <w:numPr>
           <w:ilvl w:val="0"/>
           <w:numId w:val="5"/>
@@ -4537,6 +4540,7 @@
     </w:p>
     <w:p>
       <w:pPr>
+        <w:pageBreakBefore w:val="0"/>
         <w:pBdr>
           <w:top w:space="0" w:sz="0" w:val="nil"/>
           <w:left w:space="0" w:sz="0" w:val="nil"/>
@@ -4561,6 +4565,7 @@
     <w:p>
       <w:pPr>
         <w:pStyle w:val="Heading4"/>
+        <w:pageBreakBefore w:val="0"/>
         <w:spacing w:before="120" w:lineRule="auto"/>
         <w:rPr/>
       </w:pPr>
@@ -4575,6 +4580,7 @@
     </w:p>
     <w:p>
       <w:pPr>
+        <w:pageBreakBefore w:val="0"/>
         <w:pBdr>
           <w:top w:space="0" w:sz="0" w:val="nil"/>
           <w:left w:space="0" w:sz="0" w:val="nil"/>
@@ -4608,6 +4614,7 @@
     </w:p>
     <w:p>
       <w:pPr>
+        <w:pageBreakBefore w:val="0"/>
         <w:pBdr>
           <w:top w:space="0" w:sz="0" w:val="nil"/>
           <w:left w:space="0" w:sz="0" w:val="nil"/>
@@ -4661,7 +4668,9 @@
       </w:tblGrid>
       <w:tr>
         <w:trPr>
+          <w:cantSplit w:val="0"/>
           <w:trHeight w:val="760" w:hRule="atLeast"/>
+          <w:tblHeader w:val="0"/>
         </w:trPr>
         <w:tc>
           <w:tcPr>
@@ -4676,6 +4685,7 @@
           </w:tcPr>
           <w:p>
             <w:pPr>
+              <w:pageBreakBefore w:val="0"/>
               <w:widowControl w:val="0"/>
               <w:spacing w:before="0" w:lineRule="auto"/>
               <w:rPr>
@@ -4712,6 +4722,7 @@
           </w:tcPr>
           <w:p>
             <w:pPr>
+              <w:pageBreakBefore w:val="0"/>
               <w:widowControl w:val="0"/>
               <w:spacing w:before="0" w:lineRule="auto"/>
               <w:rPr>
@@ -4739,6 +4750,7 @@
     </w:tbl>
     <w:p>
       <w:pPr>
+        <w:pageBreakBefore w:val="0"/>
         <w:pBdr>
           <w:top w:space="0" w:sz="0" w:val="nil"/>
           <w:left w:space="0" w:sz="0" w:val="nil"/>
@@ -4766,6 +4778,7 @@
     </w:p>
     <w:p>
       <w:pPr>
+        <w:pageBreakBefore w:val="0"/>
         <w:numPr>
           <w:ilvl w:val="0"/>
           <w:numId w:val="3"/>
@@ -4812,6 +4825,7 @@
     </w:p>
     <w:p>
       <w:pPr>
+        <w:pageBreakBefore w:val="0"/>
         <w:numPr>
           <w:ilvl w:val="0"/>
           <w:numId w:val="3"/>
@@ -4909,6 +4923,7 @@
     </w:p>
     <w:p>
       <w:pPr>
+        <w:pageBreakBefore w:val="0"/>
         <w:numPr>
           <w:ilvl w:val="0"/>
           <w:numId w:val="3"/>
@@ -5159,6 +5174,7 @@
     </w:p>
     <w:p>
       <w:pPr>
+        <w:pageBreakBefore w:val="0"/>
         <w:numPr>
           <w:ilvl w:val="0"/>
           <w:numId w:val="3"/>
@@ -5307,6 +5323,7 @@
     </w:p>
     <w:p>
       <w:pPr>
+        <w:pageBreakBefore w:val="0"/>
         <w:numPr>
           <w:ilvl w:val="0"/>
           <w:numId w:val="3"/>
@@ -5540,6 +5557,7 @@
     </w:p>
     <w:p>
       <w:pPr>
+        <w:pageBreakBefore w:val="0"/>
         <w:numPr>
           <w:ilvl w:val="0"/>
           <w:numId w:val="3"/>
@@ -5591,6 +5609,7 @@
     </w:p>
     <w:p>
       <w:pPr>
+        <w:pageBreakBefore w:val="0"/>
         <w:pBdr>
           <w:top w:space="0" w:sz="0" w:val="nil"/>
           <w:left w:space="0" w:sz="0" w:val="nil"/>
@@ -5615,6 +5634,7 @@
     <w:p>
       <w:pPr>
         <w:pStyle w:val="Heading4"/>
+        <w:pageBreakBefore w:val="0"/>
         <w:spacing w:before="100" w:lineRule="auto"/>
         <w:rPr/>
       </w:pPr>
@@ -5629,6 +5649,7 @@
     </w:p>
     <w:p>
       <w:pPr>
+        <w:pageBreakBefore w:val="0"/>
         <w:pBdr>
           <w:top w:space="0" w:sz="0" w:val="nil"/>
           <w:left w:space="0" w:sz="0" w:val="nil"/>
@@ -5664,6 +5685,7 @@
     </w:p>
     <w:p>
       <w:pPr>
+        <w:pageBreakBefore w:val="0"/>
         <w:numPr>
           <w:ilvl w:val="0"/>
           <w:numId w:val="9"/>
@@ -5695,6 +5717,7 @@
     </w:p>
     <w:p>
       <w:pPr>
+        <w:pageBreakBefore w:val="0"/>
         <w:pBdr>
           <w:top w:space="0" w:sz="0" w:val="nil"/>
           <w:left w:space="0" w:sz="0" w:val="nil"/>
@@ -5719,6 +5742,7 @@
     <w:p>
       <w:pPr>
         <w:pStyle w:val="Heading4"/>
+        <w:pageBreakBefore w:val="0"/>
         <w:spacing w:before="120" w:lineRule="auto"/>
         <w:rPr>
           <w:vertAlign w:val="baseline"/>
@@ -5736,6 +5760,7 @@
     </w:p>
     <w:p>
       <w:pPr>
+        <w:pageBreakBefore w:val="0"/>
         <w:pBdr>
           <w:top w:space="0" w:sz="0" w:val="nil"/>
           <w:left w:space="0" w:sz="0" w:val="nil"/>
@@ -5780,6 +5805,7 @@
     </w:p>
     <w:p>
       <w:pPr>
+        <w:pageBreakBefore w:val="0"/>
         <w:pBdr>
           <w:top w:space="0" w:sz="0" w:val="nil"/>
           <w:left w:space="0" w:sz="0" w:val="nil"/>
@@ -5832,6 +5858,10 @@
         </w:tblGridChange>
       </w:tblGrid>
       <w:tr>
+        <w:trPr>
+          <w:cantSplit w:val="0"/>
+          <w:tblHeader w:val="0"/>
+        </w:trPr>
         <w:tc>
           <w:tcPr>
             <w:shd w:fill="auto" w:val="clear"/>
@@ -5845,6 +5875,7 @@
           </w:tcPr>
           <w:p>
             <w:pPr>
+              <w:pageBreakBefore w:val="0"/>
               <w:widowControl w:val="0"/>
               <w:spacing w:before="0" w:lineRule="auto"/>
               <w:rPr>
@@ -5881,6 +5912,7 @@
           </w:tcPr>
           <w:p>
             <w:pPr>
+              <w:pageBreakBefore w:val="0"/>
               <w:widowControl w:val="0"/>
               <w:spacing w:before="0" w:lineRule="auto"/>
               <w:rPr>
@@ -5908,6 +5940,7 @@
     </w:tbl>
     <w:p>
       <w:pPr>
+        <w:pageBreakBefore w:val="0"/>
         <w:pBdr>
           <w:top w:space="0" w:sz="0" w:val="nil"/>
           <w:left w:space="0" w:sz="0" w:val="nil"/>
@@ -5934,6 +5967,7 @@
     </w:p>
     <w:p>
       <w:pPr>
+        <w:pageBreakBefore w:val="0"/>
         <w:numPr>
           <w:ilvl w:val="0"/>
           <w:numId w:val="3"/>
@@ -6189,6 +6223,7 @@
     </w:p>
     <w:p>
       <w:pPr>
+        <w:pageBreakBefore w:val="0"/>
         <w:pBdr>
           <w:top w:space="0" w:sz="0" w:val="nil"/>
           <w:left w:space="0" w:sz="0" w:val="nil"/>
@@ -6213,6 +6248,7 @@
     <w:p>
       <w:pPr>
         <w:pStyle w:val="Heading4"/>
+        <w:pageBreakBefore w:val="0"/>
         <w:spacing w:before="120" w:lineRule="auto"/>
         <w:rPr/>
       </w:pPr>
@@ -6227,6 +6263,7 @@
     <w:p>
       <w:pPr>
         <w:pStyle w:val="Heading4"/>
+        <w:pageBreakBefore w:val="0"/>
         <w:spacing w:before="120" w:lineRule="auto"/>
         <w:rPr>
           <w:vertAlign w:val="baseline"/>
@@ -6244,6 +6281,7 @@
     </w:p>
     <w:p>
       <w:pPr>
+        <w:pageBreakBefore w:val="0"/>
         <w:pBdr>
           <w:top w:space="0" w:sz="0" w:val="nil"/>
           <w:left w:space="0" w:sz="0" w:val="nil"/>
@@ -6282,6 +6320,7 @@
     </w:p>
     <w:p>
       <w:pPr>
+        <w:pageBreakBefore w:val="0"/>
         <w:pBdr>
           <w:top w:space="0" w:sz="0" w:val="nil"/>
           <w:left w:space="0" w:sz="0" w:val="nil"/>
@@ -6334,6 +6373,10 @@
         </w:tblGridChange>
       </w:tblGrid>
       <w:tr>
+        <w:trPr>
+          <w:cantSplit w:val="0"/>
+          <w:tblHeader w:val="0"/>
+        </w:trPr>
         <w:tc>
           <w:tcPr>
             <w:shd w:fill="auto" w:val="clear"/>
@@ -6349,6 +6392,7 @@
             <w:pPr>
               <w:keepNext w:val="0"/>
               <w:keepLines w:val="0"/>
+              <w:pageBreakBefore w:val="0"/>
               <w:widowControl w:val="0"/>
               <w:pBdr>
                 <w:top w:space="0" w:sz="0" w:val="nil"/>
@@ -6391,6 +6435,7 @@
             <w:pPr>
               <w:keepNext w:val="0"/>
               <w:keepLines w:val="0"/>
+              <w:pageBreakBefore w:val="0"/>
               <w:widowControl w:val="0"/>
               <w:pBdr>
                 <w:top w:space="0" w:sz="0" w:val="nil"/>
@@ -6422,6 +6467,7 @@
     </w:tbl>
     <w:p>
       <w:pPr>
+        <w:pageBreakBefore w:val="0"/>
         <w:pBdr>
           <w:top w:space="0" w:sz="0" w:val="nil"/>
           <w:left w:space="0" w:sz="0" w:val="nil"/>
@@ -6448,6 +6494,7 @@
     </w:p>
     <w:p>
       <w:pPr>
+        <w:pageBreakBefore w:val="0"/>
         <w:numPr>
           <w:ilvl w:val="0"/>
           <w:numId w:val="6"/>
@@ -6634,6 +6681,7 @@
     </w:p>
     <w:p>
       <w:pPr>
+        <w:pageBreakBefore w:val="0"/>
         <w:numPr>
           <w:ilvl w:val="0"/>
           <w:numId w:val="6"/>
@@ -6839,6 +6887,7 @@
     </w:p>
     <w:p>
       <w:pPr>
+        <w:pageBreakBefore w:val="0"/>
         <w:spacing w:before="100" w:lineRule="auto"/>
         <w:rPr>
           <w:b w:val="1"/>
@@ -6855,6 +6904,7 @@
     <w:p>
       <w:pPr>
         <w:pStyle w:val="Heading3"/>
+        <w:pageBreakBefore w:val="0"/>
         <w:spacing w:before="100" w:lineRule="auto"/>
         <w:rPr/>
       </w:pPr>
@@ -6869,6 +6919,7 @@
     </w:p>
     <w:p>
       <w:pPr>
+        <w:pageBreakBefore w:val="0"/>
         <w:spacing w:before="120" w:lineRule="auto"/>
         <w:rPr>
           <w:b w:val="1"/>
@@ -6888,6 +6939,7 @@
     </w:p>
     <w:p>
       <w:pPr>
+        <w:pageBreakBefore w:val="0"/>
         <w:tabs>
           <w:tab w:val="right" w:pos="10800"/>
         </w:tabs>
@@ -6910,6 +6962,7 @@
     </w:p>
     <w:p>
       <w:pPr>
+        <w:pageBreakBefore w:val="0"/>
         <w:tabs>
           <w:tab w:val="right" w:pos="10800"/>
         </w:tabs>
@@ -6938,6 +6991,7 @@
     </w:p>
     <w:p>
       <w:pPr>
+        <w:pageBreakBefore w:val="0"/>
         <w:pBdr>
           <w:top w:space="0" w:sz="0" w:val="nil"/>
           <w:left w:space="0" w:sz="0" w:val="nil"/>
@@ -6960,6 +7014,7 @@
     <w:p>
       <w:pPr>
         <w:pStyle w:val="Heading3"/>
+        <w:pageBreakBefore w:val="0"/>
         <w:rPr/>
       </w:pPr>
       <w:bookmarkStart w:colFirst="0" w:colLast="0" w:name="_713sahtwgqhv" w:id="15"/>
@@ -6973,6 +7028,7 @@
     </w:p>
     <w:p>
       <w:pPr>
+        <w:pageBreakBefore w:val="0"/>
         <w:numPr>
           <w:ilvl w:val="0"/>
           <w:numId w:val="1"/>
@@ -6995,6 +7051,7 @@
     </w:p>
     <w:p>
       <w:pPr>
+        <w:pageBreakBefore w:val="0"/>
         <w:numPr>
           <w:ilvl w:val="0"/>
           <w:numId w:val="1"/>
@@ -7017,6 +7074,7 @@
     </w:p>
     <w:p>
       <w:pPr>
+        <w:pageBreakBefore w:val="0"/>
         <w:pBdr>
           <w:top w:space="0" w:sz="0" w:val="nil"/>
           <w:left w:space="0" w:sz="0" w:val="nil"/>
@@ -7054,6 +7112,7 @@
 <w:hdr xmlns:mc="http://schemas.openxmlformats.org/markup-compatibility/2006" xmlns:o="urn:schemas-microsoft-com:office:office" xmlns:r="http://schemas.openxmlformats.org/officeDocument/2006/relationships" xmlns:m="http://schemas.openxmlformats.org/officeDocument/2006/math" xmlns:v="urn:schemas-microsoft-com:vml" xmlns:wp="http://schemas.openxmlformats.org/drawingml/2006/wordprocessingDrawing" xmlns:w10="urn:schemas-microsoft-com:office:word" xmlns:w="http://schemas.openxmlformats.org/wordprocessingml/2006/main" xmlns:wne="http://schemas.microsoft.com/office/word/2006/wordml" xmlns:sl="http://schemas.openxmlformats.org/schemaLibrary/2006/main" xmlns:a="http://schemas.openxmlformats.org/drawingml/2006/main" xmlns:pic="http://schemas.openxmlformats.org/drawingml/2006/picture" xmlns:c="http://schemas.openxmlformats.org/drawingml/2006/chart" xmlns:lc="http://schemas.openxmlformats.org/drawingml/2006/lockedCanvas" xmlns:dgm="http://schemas.openxmlformats.org/drawingml/2006/diagram" xmlns:wps="http://schemas.microsoft.com/office/word/2010/wordprocessingShape" xmlns:wpg="http://schemas.microsoft.com/office/word/2010/wordprocessingGroup" xmlns:w14="http://schemas.microsoft.com/office/word/2010/wordml" xmlns:w15="http://schemas.microsoft.com/office/word/2012/wordml">
   <w:p>
     <w:pPr>
+      <w:pageBreakBefore w:val="0"/>
       <w:pBdr>
         <w:top w:space="0" w:sz="0" w:val="nil"/>
         <w:left w:space="0" w:sz="0" w:val="nil"/>
@@ -8143,6 +8202,7 @@
     <w:pPr>
       <w:keepNext w:val="1"/>
       <w:keepLines w:val="1"/>
+      <w:pageBreakBefore w:val="0"/>
       <w:spacing w:after="120" w:before="480" w:lineRule="auto"/>
     </w:pPr>
     <w:rPr>
@@ -8158,6 +8218,7 @@
     <w:pPr>
       <w:keepNext w:val="1"/>
       <w:keepLines w:val="1"/>
+      <w:pageBreakBefore w:val="0"/>
       <w:spacing w:after="80" w:before="360" w:lineRule="auto"/>
     </w:pPr>
     <w:rPr>
@@ -8173,6 +8234,7 @@
     <w:pPr>
       <w:keepNext w:val="1"/>
       <w:keepLines w:val="1"/>
+      <w:pageBreakBefore w:val="0"/>
       <w:spacing w:after="80" w:before="280" w:lineRule="auto"/>
     </w:pPr>
     <w:rPr>
@@ -8188,6 +8250,7 @@
     <w:pPr>
       <w:keepNext w:val="1"/>
       <w:keepLines w:val="1"/>
+      <w:pageBreakBefore w:val="0"/>
       <w:spacing w:after="40" w:before="240" w:lineRule="auto"/>
     </w:pPr>
     <w:rPr>
@@ -8203,6 +8266,7 @@
     <w:pPr>
       <w:keepNext w:val="1"/>
       <w:keepLines w:val="1"/>
+      <w:pageBreakBefore w:val="0"/>
       <w:spacing w:after="40" w:before="220" w:lineRule="auto"/>
     </w:pPr>
     <w:rPr>
@@ -8218,6 +8282,7 @@
     <w:pPr>
       <w:keepNext w:val="1"/>
       <w:keepLines w:val="1"/>
+      <w:pageBreakBefore w:val="0"/>
       <w:spacing w:after="40" w:before="200" w:lineRule="auto"/>
     </w:pPr>
     <w:rPr>
@@ -8233,6 +8298,7 @@
     <w:pPr>
       <w:keepNext w:val="1"/>
       <w:keepLines w:val="1"/>
+      <w:pageBreakBefore w:val="0"/>
       <w:spacing w:after="120" w:before="480" w:lineRule="auto"/>
     </w:pPr>
     <w:rPr>
@@ -8248,6 +8314,7 @@
     <w:pPr>
       <w:keepNext w:val="1"/>
       <w:keepLines w:val="1"/>
+      <w:pageBreakBefore w:val="0"/>
       <w:spacing w:after="80" w:before="360" w:lineRule="auto"/>
     </w:pPr>
     <w:rPr>

</xml_diff>